<commit_message>
actualizacion modelo negocio, bd para tablas y query lotus
</commit_message>
<xml_diff>
--- a/modelo y pautas del negocio.docx
+++ b/modelo y pautas del negocio.docx
@@ -612,6 +612,9 @@
     </w:p>
     <w:p>
       <w:r>
+        <w:rPr>
+          <w:noProof/>
+        </w:rPr>
         <w:drawing>
           <wp:inline distT="0" distB="0" distL="0" distR="0" wp14:anchorId="5296DB89" wp14:editId="76032859">
             <wp:extent cx="5612130" cy="2002155"/>
@@ -650,7 +653,1096 @@
       </w:r>
     </w:p>
     <w:p/>
+    <w:p>
+      <w:pPr>
+        <w:pStyle w:val="Ttulo1"/>
+      </w:pPr>
+      <w:r>
+        <w:t>SQL</w:t>
+      </w:r>
+    </w:p>
     <w:p/>
+    <w:p>
+      <w:pPr>
+        <w:pStyle w:val="Ttulo2"/>
+      </w:pPr>
+      <w:r>
+        <w:t>Creación de la base de datos Lotus</w:t>
+      </w:r>
+    </w:p>
+    <w:p>
+      <w:r>
+        <w:rPr>
+          <w:noProof/>
+        </w:rPr>
+        <w:drawing>
+          <wp:inline distT="0" distB="0" distL="0" distR="0" wp14:anchorId="344151BC" wp14:editId="3A79A448">
+            <wp:extent cx="1691787" cy="381033"/>
+            <wp:effectExtent l="0" t="0" r="3810" b="0"/>
+            <wp:docPr id="360482627" name="Imagen 1" descr="Texto&#10;&#10;Descripción generada automáticamente"/>
+            <wp:cNvGraphicFramePr>
+              <a:graphicFrameLocks xmlns:a="http://schemas.openxmlformats.org/drawingml/2006/main" noChangeAspect="1"/>
+            </wp:cNvGraphicFramePr>
+            <a:graphic xmlns:a="http://schemas.openxmlformats.org/drawingml/2006/main">
+              <a:graphicData uri="http://schemas.openxmlformats.org/drawingml/2006/picture">
+                <pic:pic xmlns:pic="http://schemas.openxmlformats.org/drawingml/2006/picture">
+                  <pic:nvPicPr>
+                    <pic:cNvPr id="360482627" name="Imagen 1" descr="Texto&#10;&#10;Descripción generada automáticamente"/>
+                    <pic:cNvPicPr/>
+                  </pic:nvPicPr>
+                  <pic:blipFill>
+                    <a:blip r:embed="rId7"/>
+                    <a:stretch>
+                      <a:fillRect/>
+                    </a:stretch>
+                  </pic:blipFill>
+                  <pic:spPr>
+                    <a:xfrm>
+                      <a:off x="0" y="0"/>
+                      <a:ext cx="1691787" cy="381033"/>
+                    </a:xfrm>
+                    <a:prstGeom prst="rect">
+                      <a:avLst/>
+                    </a:prstGeom>
+                  </pic:spPr>
+                </pic:pic>
+              </a:graphicData>
+            </a:graphic>
+          </wp:inline>
+        </w:drawing>
+      </w:r>
+    </w:p>
+    <w:p/>
+    <w:p>
+      <w:pPr>
+        <w:pStyle w:val="Ttulo2"/>
+      </w:pPr>
+      <w:r>
+        <w:t>Creación de la tabla cliente</w:t>
+      </w:r>
+    </w:p>
+    <w:p>
+      <w:r>
+        <w:rPr>
+          <w:noProof/>
+        </w:rPr>
+        <w:drawing>
+          <wp:inline distT="0" distB="0" distL="0" distR="0" wp14:anchorId="396ED938" wp14:editId="6BDE3F08">
+            <wp:extent cx="3589331" cy="1524132"/>
+            <wp:effectExtent l="0" t="0" r="0" b="0"/>
+            <wp:docPr id="1665181841" name="Imagen 1" descr="Interfaz de usuario gráfica, Texto, Aplicación&#10;&#10;Descripción generada automáticamente"/>
+            <wp:cNvGraphicFramePr>
+              <a:graphicFrameLocks xmlns:a="http://schemas.openxmlformats.org/drawingml/2006/main" noChangeAspect="1"/>
+            </wp:cNvGraphicFramePr>
+            <a:graphic xmlns:a="http://schemas.openxmlformats.org/drawingml/2006/main">
+              <a:graphicData uri="http://schemas.openxmlformats.org/drawingml/2006/picture">
+                <pic:pic xmlns:pic="http://schemas.openxmlformats.org/drawingml/2006/picture">
+                  <pic:nvPicPr>
+                    <pic:cNvPr id="1665181841" name="Imagen 1" descr="Interfaz de usuario gráfica, Texto, Aplicación&#10;&#10;Descripción generada automáticamente"/>
+                    <pic:cNvPicPr/>
+                  </pic:nvPicPr>
+                  <pic:blipFill>
+                    <a:blip r:embed="rId8"/>
+                    <a:stretch>
+                      <a:fillRect/>
+                    </a:stretch>
+                  </pic:blipFill>
+                  <pic:spPr>
+                    <a:xfrm>
+                      <a:off x="0" y="0"/>
+                      <a:ext cx="3589331" cy="1524132"/>
+                    </a:xfrm>
+                    <a:prstGeom prst="rect">
+                      <a:avLst/>
+                    </a:prstGeom>
+                  </pic:spPr>
+                </pic:pic>
+              </a:graphicData>
+            </a:graphic>
+          </wp:inline>
+        </w:drawing>
+      </w:r>
+    </w:p>
+    <w:p/>
+    <w:p>
+      <w:pPr>
+        <w:pStyle w:val="Ttulo2"/>
+      </w:pPr>
+      <w:r>
+        <w:t>Modificaciones en la tabla cliente</w:t>
+      </w:r>
+    </w:p>
+    <w:p>
+      <w:r>
+        <w:rPr>
+          <w:noProof/>
+        </w:rPr>
+        <w:drawing>
+          <wp:inline distT="0" distB="0" distL="0" distR="0" wp14:anchorId="5F1CB0CC" wp14:editId="706C1002">
+            <wp:extent cx="3033023" cy="914479"/>
+            <wp:effectExtent l="0" t="0" r="0" b="0"/>
+            <wp:docPr id="683742690" name="Imagen 1" descr="Texto&#10;&#10;Descripción generada automáticamente"/>
+            <wp:cNvGraphicFramePr>
+              <a:graphicFrameLocks xmlns:a="http://schemas.openxmlformats.org/drawingml/2006/main" noChangeAspect="1"/>
+            </wp:cNvGraphicFramePr>
+            <a:graphic xmlns:a="http://schemas.openxmlformats.org/drawingml/2006/main">
+              <a:graphicData uri="http://schemas.openxmlformats.org/drawingml/2006/picture">
+                <pic:pic xmlns:pic="http://schemas.openxmlformats.org/drawingml/2006/picture">
+                  <pic:nvPicPr>
+                    <pic:cNvPr id="683742690" name="Imagen 1" descr="Texto&#10;&#10;Descripción generada automáticamente"/>
+                    <pic:cNvPicPr/>
+                  </pic:nvPicPr>
+                  <pic:blipFill>
+                    <a:blip r:embed="rId9"/>
+                    <a:stretch>
+                      <a:fillRect/>
+                    </a:stretch>
+                  </pic:blipFill>
+                  <pic:spPr>
+                    <a:xfrm>
+                      <a:off x="0" y="0"/>
+                      <a:ext cx="3033023" cy="914479"/>
+                    </a:xfrm>
+                    <a:prstGeom prst="rect">
+                      <a:avLst/>
+                    </a:prstGeom>
+                  </pic:spPr>
+                </pic:pic>
+              </a:graphicData>
+            </a:graphic>
+          </wp:inline>
+        </w:drawing>
+      </w:r>
+    </w:p>
+    <w:p>
+      <w:pPr>
+        <w:pStyle w:val="Ttulo2"/>
+      </w:pPr>
+      <w:r>
+        <w:lastRenderedPageBreak/>
+        <w:t>Creación de la tabla finca</w:t>
+      </w:r>
+    </w:p>
+    <w:p>
+      <w:r>
+        <w:rPr>
+          <w:noProof/>
+        </w:rPr>
+        <w:drawing>
+          <wp:inline distT="0" distB="0" distL="0" distR="0" wp14:anchorId="5570146C" wp14:editId="28B16A1E">
+            <wp:extent cx="3368332" cy="2613887"/>
+            <wp:effectExtent l="0" t="0" r="3810" b="0"/>
+            <wp:docPr id="107033282" name="Imagen 1" descr="Texto&#10;&#10;Descripción generada automáticamente"/>
+            <wp:cNvGraphicFramePr>
+              <a:graphicFrameLocks xmlns:a="http://schemas.openxmlformats.org/drawingml/2006/main" noChangeAspect="1"/>
+            </wp:cNvGraphicFramePr>
+            <a:graphic xmlns:a="http://schemas.openxmlformats.org/drawingml/2006/main">
+              <a:graphicData uri="http://schemas.openxmlformats.org/drawingml/2006/picture">
+                <pic:pic xmlns:pic="http://schemas.openxmlformats.org/drawingml/2006/picture">
+                  <pic:nvPicPr>
+                    <pic:cNvPr id="107033282" name="Imagen 1" descr="Texto&#10;&#10;Descripción generada automáticamente"/>
+                    <pic:cNvPicPr/>
+                  </pic:nvPicPr>
+                  <pic:blipFill>
+                    <a:blip r:embed="rId10"/>
+                    <a:stretch>
+                      <a:fillRect/>
+                    </a:stretch>
+                  </pic:blipFill>
+                  <pic:spPr>
+                    <a:xfrm>
+                      <a:off x="0" y="0"/>
+                      <a:ext cx="3368332" cy="2613887"/>
+                    </a:xfrm>
+                    <a:prstGeom prst="rect">
+                      <a:avLst/>
+                    </a:prstGeom>
+                  </pic:spPr>
+                </pic:pic>
+              </a:graphicData>
+            </a:graphic>
+          </wp:inline>
+        </w:drawing>
+      </w:r>
+    </w:p>
+    <w:p/>
+    <w:p>
+      <w:pPr>
+        <w:pStyle w:val="Ttulo2"/>
+      </w:pPr>
+      <w:r>
+        <w:t xml:space="preserve">Creación de la tabla </w:t>
+      </w:r>
+      <w:r>
+        <w:t>reserva</w:t>
+      </w:r>
+    </w:p>
+    <w:p>
+      <w:r>
+        <w:rPr>
+          <w:noProof/>
+        </w:rPr>
+        <w:drawing>
+          <wp:inline distT="0" distB="0" distL="0" distR="0" wp14:anchorId="64A5EC3A" wp14:editId="08712085">
+            <wp:extent cx="5612130" cy="1695450"/>
+            <wp:effectExtent l="0" t="0" r="7620" b="0"/>
+            <wp:docPr id="685873148" name="Imagen 1"/>
+            <wp:cNvGraphicFramePr>
+              <a:graphicFrameLocks xmlns:a="http://schemas.openxmlformats.org/drawingml/2006/main" noChangeAspect="1"/>
+            </wp:cNvGraphicFramePr>
+            <a:graphic xmlns:a="http://schemas.openxmlformats.org/drawingml/2006/main">
+              <a:graphicData uri="http://schemas.openxmlformats.org/drawingml/2006/picture">
+                <pic:pic xmlns:pic="http://schemas.openxmlformats.org/drawingml/2006/picture">
+                  <pic:nvPicPr>
+                    <pic:cNvPr id="685873148" name=""/>
+                    <pic:cNvPicPr/>
+                  </pic:nvPicPr>
+                  <pic:blipFill>
+                    <a:blip r:embed="rId11"/>
+                    <a:stretch>
+                      <a:fillRect/>
+                    </a:stretch>
+                  </pic:blipFill>
+                  <pic:spPr>
+                    <a:xfrm>
+                      <a:off x="0" y="0"/>
+                      <a:ext cx="5612130" cy="1695450"/>
+                    </a:xfrm>
+                    <a:prstGeom prst="rect">
+                      <a:avLst/>
+                    </a:prstGeom>
+                  </pic:spPr>
+                </pic:pic>
+              </a:graphicData>
+            </a:graphic>
+          </wp:inline>
+        </w:drawing>
+      </w:r>
+    </w:p>
+    <w:p/>
+    <w:p>
+      <w:pPr>
+        <w:pStyle w:val="Ttulo2"/>
+      </w:pPr>
+      <w:r>
+        <w:t xml:space="preserve">Uso de </w:t>
+      </w:r>
+      <w:proofErr w:type="spellStart"/>
+      <w:r>
+        <w:t>bulk</w:t>
+      </w:r>
+      <w:proofErr w:type="spellEnd"/>
+      <w:r>
+        <w:t xml:space="preserve"> para insertar datos mediante bases de datos externas</w:t>
+      </w:r>
+    </w:p>
+    <w:p>
+      <w:r>
+        <w:rPr>
+          <w:noProof/>
+        </w:rPr>
+        <w:drawing>
+          <wp:inline distT="0" distB="0" distL="0" distR="0" wp14:anchorId="12C69894" wp14:editId="50C92D1C">
+            <wp:extent cx="3909399" cy="1691787"/>
+            <wp:effectExtent l="0" t="0" r="0" b="3810"/>
+            <wp:docPr id="713421600" name="Imagen 1" descr="Interfaz de usuario gráfica, Texto, Aplicación, Correo electrónico&#10;&#10;Descripción generada automáticamente"/>
+            <wp:cNvGraphicFramePr>
+              <a:graphicFrameLocks xmlns:a="http://schemas.openxmlformats.org/drawingml/2006/main" noChangeAspect="1"/>
+            </wp:cNvGraphicFramePr>
+            <a:graphic xmlns:a="http://schemas.openxmlformats.org/drawingml/2006/main">
+              <a:graphicData uri="http://schemas.openxmlformats.org/drawingml/2006/picture">
+                <pic:pic xmlns:pic="http://schemas.openxmlformats.org/drawingml/2006/picture">
+                  <pic:nvPicPr>
+                    <pic:cNvPr id="713421600" name="Imagen 1" descr="Interfaz de usuario gráfica, Texto, Aplicación, Correo electrónico&#10;&#10;Descripción generada automáticamente"/>
+                    <pic:cNvPicPr/>
+                  </pic:nvPicPr>
+                  <pic:blipFill>
+                    <a:blip r:embed="rId12"/>
+                    <a:stretch>
+                      <a:fillRect/>
+                    </a:stretch>
+                  </pic:blipFill>
+                  <pic:spPr>
+                    <a:xfrm>
+                      <a:off x="0" y="0"/>
+                      <a:ext cx="3909399" cy="1691787"/>
+                    </a:xfrm>
+                    <a:prstGeom prst="rect">
+                      <a:avLst/>
+                    </a:prstGeom>
+                  </pic:spPr>
+                </pic:pic>
+              </a:graphicData>
+            </a:graphic>
+          </wp:inline>
+        </w:drawing>
+      </w:r>
+    </w:p>
+    <w:p/>
+    <w:p>
+      <w:pPr>
+        <w:pStyle w:val="Ttulo2"/>
+      </w:pPr>
+      <w:r>
+        <w:lastRenderedPageBreak/>
+        <w:t>Inserción de datos manualmente</w:t>
+      </w:r>
+    </w:p>
+    <w:p>
+      <w:r>
+        <w:rPr>
+          <w:noProof/>
+        </w:rPr>
+        <w:drawing>
+          <wp:inline distT="0" distB="0" distL="0" distR="0" wp14:anchorId="635547D6" wp14:editId="766E943A">
+            <wp:extent cx="5612130" cy="1508125"/>
+            <wp:effectExtent l="0" t="0" r="7620" b="0"/>
+            <wp:docPr id="675493552" name="Imagen 1" descr="Patrón de fondo&#10;&#10;Descripción generada automáticamente"/>
+            <wp:cNvGraphicFramePr>
+              <a:graphicFrameLocks xmlns:a="http://schemas.openxmlformats.org/drawingml/2006/main" noChangeAspect="1"/>
+            </wp:cNvGraphicFramePr>
+            <a:graphic xmlns:a="http://schemas.openxmlformats.org/drawingml/2006/main">
+              <a:graphicData uri="http://schemas.openxmlformats.org/drawingml/2006/picture">
+                <pic:pic xmlns:pic="http://schemas.openxmlformats.org/drawingml/2006/picture">
+                  <pic:nvPicPr>
+                    <pic:cNvPr id="675493552" name="Imagen 1" descr="Patrón de fondo&#10;&#10;Descripción generada automáticamente"/>
+                    <pic:cNvPicPr/>
+                  </pic:nvPicPr>
+                  <pic:blipFill>
+                    <a:blip r:embed="rId13"/>
+                    <a:stretch>
+                      <a:fillRect/>
+                    </a:stretch>
+                  </pic:blipFill>
+                  <pic:spPr>
+                    <a:xfrm>
+                      <a:off x="0" y="0"/>
+                      <a:ext cx="5612130" cy="1508125"/>
+                    </a:xfrm>
+                    <a:prstGeom prst="rect">
+                      <a:avLst/>
+                    </a:prstGeom>
+                  </pic:spPr>
+                </pic:pic>
+              </a:graphicData>
+            </a:graphic>
+          </wp:inline>
+        </w:drawing>
+      </w:r>
+    </w:p>
+    <w:p/>
+    <w:p>
+      <w:pPr>
+        <w:pStyle w:val="Ttulo2"/>
+      </w:pPr>
+      <w:r>
+        <w:t>Actualizaci</w:t>
+      </w:r>
+      <w:r>
+        <w:t>ó</w:t>
+      </w:r>
+      <w:r>
+        <w:t>n campo enfoque de la finca Zen</w:t>
+      </w:r>
+    </w:p>
+    <w:p>
+      <w:r>
+        <w:rPr>
+          <w:noProof/>
+        </w:rPr>
+        <w:drawing>
+          <wp:inline distT="0" distB="0" distL="0" distR="0" wp14:anchorId="1349F665" wp14:editId="5FBE0621">
+            <wp:extent cx="5540220" cy="952583"/>
+            <wp:effectExtent l="0" t="0" r="3810" b="0"/>
+            <wp:docPr id="1276094505" name="Imagen 1" descr="Imagen que contiene Texto&#10;&#10;Descripción generada automáticamente"/>
+            <wp:cNvGraphicFramePr>
+              <a:graphicFrameLocks xmlns:a="http://schemas.openxmlformats.org/drawingml/2006/main" noChangeAspect="1"/>
+            </wp:cNvGraphicFramePr>
+            <a:graphic xmlns:a="http://schemas.openxmlformats.org/drawingml/2006/main">
+              <a:graphicData uri="http://schemas.openxmlformats.org/drawingml/2006/picture">
+                <pic:pic xmlns:pic="http://schemas.openxmlformats.org/drawingml/2006/picture">
+                  <pic:nvPicPr>
+                    <pic:cNvPr id="1276094505" name="Imagen 1" descr="Imagen que contiene Texto&#10;&#10;Descripción generada automáticamente"/>
+                    <pic:cNvPicPr/>
+                  </pic:nvPicPr>
+                  <pic:blipFill>
+                    <a:blip r:embed="rId14"/>
+                    <a:stretch>
+                      <a:fillRect/>
+                    </a:stretch>
+                  </pic:blipFill>
+                  <pic:spPr>
+                    <a:xfrm>
+                      <a:off x="0" y="0"/>
+                      <a:ext cx="5540220" cy="952583"/>
+                    </a:xfrm>
+                    <a:prstGeom prst="rect">
+                      <a:avLst/>
+                    </a:prstGeom>
+                  </pic:spPr>
+                </pic:pic>
+              </a:graphicData>
+            </a:graphic>
+          </wp:inline>
+        </w:drawing>
+      </w:r>
+    </w:p>
+    <w:p/>
+    <w:p>
+      <w:pPr>
+        <w:pStyle w:val="Ttulo2"/>
+      </w:pPr>
+      <w:r>
+        <w:t>Creación del TRIGGER</w:t>
+      </w:r>
+    </w:p>
+    <w:p>
+      <w:pPr>
+        <w:pStyle w:val="Ttulo3"/>
+      </w:pPr>
+      <w:proofErr w:type="spellStart"/>
+      <w:r>
+        <w:t>Creacion</w:t>
+      </w:r>
+      <w:proofErr w:type="spellEnd"/>
+      <w:r>
+        <w:t xml:space="preserve"> de la tabla para registrar los cambios</w:t>
+      </w:r>
+    </w:p>
+    <w:p/>
+    <w:p>
+      <w:r>
+        <w:rPr>
+          <w:noProof/>
+        </w:rPr>
+        <w:drawing>
+          <wp:inline distT="0" distB="0" distL="0" distR="0" wp14:anchorId="7A613B13" wp14:editId="7F2445C7">
+            <wp:extent cx="4999153" cy="1303133"/>
+            <wp:effectExtent l="0" t="0" r="0" b="0"/>
+            <wp:docPr id="674234805" name="Imagen 1"/>
+            <wp:cNvGraphicFramePr>
+              <a:graphicFrameLocks xmlns:a="http://schemas.openxmlformats.org/drawingml/2006/main" noChangeAspect="1"/>
+            </wp:cNvGraphicFramePr>
+            <a:graphic xmlns:a="http://schemas.openxmlformats.org/drawingml/2006/main">
+              <a:graphicData uri="http://schemas.openxmlformats.org/drawingml/2006/picture">
+                <pic:pic xmlns:pic="http://schemas.openxmlformats.org/drawingml/2006/picture">
+                  <pic:nvPicPr>
+                    <pic:cNvPr id="674234805" name=""/>
+                    <pic:cNvPicPr/>
+                  </pic:nvPicPr>
+                  <pic:blipFill>
+                    <a:blip r:embed="rId15"/>
+                    <a:stretch>
+                      <a:fillRect/>
+                    </a:stretch>
+                  </pic:blipFill>
+                  <pic:spPr>
+                    <a:xfrm>
+                      <a:off x="0" y="0"/>
+                      <a:ext cx="4999153" cy="1303133"/>
+                    </a:xfrm>
+                    <a:prstGeom prst="rect">
+                      <a:avLst/>
+                    </a:prstGeom>
+                  </pic:spPr>
+                </pic:pic>
+              </a:graphicData>
+            </a:graphic>
+          </wp:inline>
+        </w:drawing>
+      </w:r>
+    </w:p>
+    <w:p>
+      <w:r>
+        <w:br w:type="page"/>
+      </w:r>
+    </w:p>
+    <w:p/>
+    <w:p>
+      <w:pPr>
+        <w:rPr>
+          <w:rFonts w:eastAsiaTheme="majorEastAsia" w:cstheme="majorBidi"/>
+          <w:color w:val="0F4761" w:themeColor="accent1" w:themeShade="BF"/>
+          <w:sz w:val="28"/>
+          <w:szCs w:val="28"/>
+        </w:rPr>
+      </w:pPr>
+      <w:proofErr w:type="spellStart"/>
+      <w:r>
+        <w:rPr>
+          <w:rFonts w:eastAsiaTheme="majorEastAsia" w:cstheme="majorBidi"/>
+          <w:color w:val="0F4761" w:themeColor="accent1" w:themeShade="BF"/>
+          <w:sz w:val="28"/>
+          <w:szCs w:val="28"/>
+        </w:rPr>
+        <w:t>Trigger</w:t>
+      </w:r>
+      <w:proofErr w:type="spellEnd"/>
+      <w:r>
+        <w:rPr>
+          <w:rFonts w:eastAsiaTheme="majorEastAsia" w:cstheme="majorBidi"/>
+          <w:color w:val="0F4761" w:themeColor="accent1" w:themeShade="BF"/>
+          <w:sz w:val="28"/>
+          <w:szCs w:val="28"/>
+        </w:rPr>
+        <w:t xml:space="preserve"> para registrar los cambios al insertar sobre la tabla reserva</w:t>
+      </w:r>
+    </w:p>
+    <w:p>
+      <w:r>
+        <w:rPr>
+          <w:noProof/>
+        </w:rPr>
+        <w:drawing>
+          <wp:inline distT="0" distB="0" distL="0" distR="0" wp14:anchorId="7B4CDEB6" wp14:editId="1B1CE517">
+            <wp:extent cx="5612130" cy="2935605"/>
+            <wp:effectExtent l="0" t="0" r="7620" b="0"/>
+            <wp:docPr id="544099065" name="Imagen 1"/>
+            <wp:cNvGraphicFramePr>
+              <a:graphicFrameLocks xmlns:a="http://schemas.openxmlformats.org/drawingml/2006/main" noChangeAspect="1"/>
+            </wp:cNvGraphicFramePr>
+            <a:graphic xmlns:a="http://schemas.openxmlformats.org/drawingml/2006/main">
+              <a:graphicData uri="http://schemas.openxmlformats.org/drawingml/2006/picture">
+                <pic:pic xmlns:pic="http://schemas.openxmlformats.org/drawingml/2006/picture">
+                  <pic:nvPicPr>
+                    <pic:cNvPr id="544099065" name=""/>
+                    <pic:cNvPicPr/>
+                  </pic:nvPicPr>
+                  <pic:blipFill>
+                    <a:blip r:embed="rId16"/>
+                    <a:stretch>
+                      <a:fillRect/>
+                    </a:stretch>
+                  </pic:blipFill>
+                  <pic:spPr>
+                    <a:xfrm>
+                      <a:off x="0" y="0"/>
+                      <a:ext cx="5612130" cy="2935605"/>
+                    </a:xfrm>
+                    <a:prstGeom prst="rect">
+                      <a:avLst/>
+                    </a:prstGeom>
+                  </pic:spPr>
+                </pic:pic>
+              </a:graphicData>
+            </a:graphic>
+          </wp:inline>
+        </w:drawing>
+      </w:r>
+    </w:p>
+    <w:p/>
+    <w:p>
+      <w:pPr>
+        <w:pStyle w:val="Ttulo3"/>
+      </w:pPr>
+      <w:r>
+        <w:t>Prueba de inserción y consulta de registros</w:t>
+      </w:r>
+    </w:p>
+    <w:p>
+      <w:r>
+        <w:rPr>
+          <w:noProof/>
+        </w:rPr>
+        <w:drawing>
+          <wp:inline distT="0" distB="0" distL="0" distR="0" wp14:anchorId="5B2B6E84" wp14:editId="42748378">
+            <wp:extent cx="5612130" cy="530225"/>
+            <wp:effectExtent l="0" t="0" r="7620" b="3175"/>
+            <wp:docPr id="51781724" name="Imagen 1"/>
+            <wp:cNvGraphicFramePr>
+              <a:graphicFrameLocks xmlns:a="http://schemas.openxmlformats.org/drawingml/2006/main" noChangeAspect="1"/>
+            </wp:cNvGraphicFramePr>
+            <a:graphic xmlns:a="http://schemas.openxmlformats.org/drawingml/2006/main">
+              <a:graphicData uri="http://schemas.openxmlformats.org/drawingml/2006/picture">
+                <pic:pic xmlns:pic="http://schemas.openxmlformats.org/drawingml/2006/picture">
+                  <pic:nvPicPr>
+                    <pic:cNvPr id="51781724" name=""/>
+                    <pic:cNvPicPr/>
+                  </pic:nvPicPr>
+                  <pic:blipFill>
+                    <a:blip r:embed="rId17"/>
+                    <a:stretch>
+                      <a:fillRect/>
+                    </a:stretch>
+                  </pic:blipFill>
+                  <pic:spPr>
+                    <a:xfrm>
+                      <a:off x="0" y="0"/>
+                      <a:ext cx="5612130" cy="530225"/>
+                    </a:xfrm>
+                    <a:prstGeom prst="rect">
+                      <a:avLst/>
+                    </a:prstGeom>
+                  </pic:spPr>
+                </pic:pic>
+              </a:graphicData>
+            </a:graphic>
+          </wp:inline>
+        </w:drawing>
+      </w:r>
+    </w:p>
+    <w:p/>
+    <w:p>
+      <w:pPr>
+        <w:pStyle w:val="Ttulo3"/>
+      </w:pPr>
+      <w:proofErr w:type="spellStart"/>
+      <w:r>
+        <w:lastRenderedPageBreak/>
+        <w:t>Trigger</w:t>
+      </w:r>
+      <w:proofErr w:type="spellEnd"/>
+      <w:r>
+        <w:t xml:space="preserve"> para registrar cambios al actualizar estado de reserva en la tabla reserva</w:t>
+      </w:r>
+    </w:p>
+    <w:p>
+      <w:r>
+        <w:rPr>
+          <w:noProof/>
+        </w:rPr>
+        <w:drawing>
+          <wp:inline distT="0" distB="0" distL="0" distR="0" wp14:anchorId="2827975B" wp14:editId="2B20327A">
+            <wp:extent cx="5612130" cy="4605655"/>
+            <wp:effectExtent l="0" t="0" r="7620" b="4445"/>
+            <wp:docPr id="1577282147" name="Imagen 1" descr="Texto&#10;&#10;Descripción generada automáticamente"/>
+            <wp:cNvGraphicFramePr>
+              <a:graphicFrameLocks xmlns:a="http://schemas.openxmlformats.org/drawingml/2006/main" noChangeAspect="1"/>
+            </wp:cNvGraphicFramePr>
+            <a:graphic xmlns:a="http://schemas.openxmlformats.org/drawingml/2006/main">
+              <a:graphicData uri="http://schemas.openxmlformats.org/drawingml/2006/picture">
+                <pic:pic xmlns:pic="http://schemas.openxmlformats.org/drawingml/2006/picture">
+                  <pic:nvPicPr>
+                    <pic:cNvPr id="1577282147" name="Imagen 1" descr="Texto&#10;&#10;Descripción generada automáticamente"/>
+                    <pic:cNvPicPr/>
+                  </pic:nvPicPr>
+                  <pic:blipFill>
+                    <a:blip r:embed="rId18"/>
+                    <a:stretch>
+                      <a:fillRect/>
+                    </a:stretch>
+                  </pic:blipFill>
+                  <pic:spPr>
+                    <a:xfrm>
+                      <a:off x="0" y="0"/>
+                      <a:ext cx="5612130" cy="4605655"/>
+                    </a:xfrm>
+                    <a:prstGeom prst="rect">
+                      <a:avLst/>
+                    </a:prstGeom>
+                  </pic:spPr>
+                </pic:pic>
+              </a:graphicData>
+            </a:graphic>
+          </wp:inline>
+        </w:drawing>
+      </w:r>
+    </w:p>
+    <w:p>
+      <w:pPr>
+        <w:pStyle w:val="Ttulo3"/>
+      </w:pPr>
+      <w:r>
+        <w:t>Prueba de actualizaci</w:t>
+      </w:r>
+      <w:r>
+        <w:t>ó</w:t>
+      </w:r>
+      <w:r>
+        <w:t>n estado de reserva</w:t>
+      </w:r>
+    </w:p>
+    <w:p>
+      <w:r>
+        <w:rPr>
+          <w:noProof/>
+        </w:rPr>
+        <w:drawing>
+          <wp:inline distT="0" distB="0" distL="0" distR="0" wp14:anchorId="5029D1F1" wp14:editId="7FBA419C">
+            <wp:extent cx="4823878" cy="655377"/>
+            <wp:effectExtent l="0" t="0" r="0" b="0"/>
+            <wp:docPr id="1276922549" name="Imagen 1" descr="Interfaz de usuario gráfica&#10;&#10;Descripción generada automáticamente"/>
+            <wp:cNvGraphicFramePr>
+              <a:graphicFrameLocks xmlns:a="http://schemas.openxmlformats.org/drawingml/2006/main" noChangeAspect="1"/>
+            </wp:cNvGraphicFramePr>
+            <a:graphic xmlns:a="http://schemas.openxmlformats.org/drawingml/2006/main">
+              <a:graphicData uri="http://schemas.openxmlformats.org/drawingml/2006/picture">
+                <pic:pic xmlns:pic="http://schemas.openxmlformats.org/drawingml/2006/picture">
+                  <pic:nvPicPr>
+                    <pic:cNvPr id="1276922549" name="Imagen 1" descr="Interfaz de usuario gráfica&#10;&#10;Descripción generada automáticamente"/>
+                    <pic:cNvPicPr/>
+                  </pic:nvPicPr>
+                  <pic:blipFill>
+                    <a:blip r:embed="rId19"/>
+                    <a:stretch>
+                      <a:fillRect/>
+                    </a:stretch>
+                  </pic:blipFill>
+                  <pic:spPr>
+                    <a:xfrm>
+                      <a:off x="0" y="0"/>
+                      <a:ext cx="4823878" cy="655377"/>
+                    </a:xfrm>
+                    <a:prstGeom prst="rect">
+                      <a:avLst/>
+                    </a:prstGeom>
+                  </pic:spPr>
+                </pic:pic>
+              </a:graphicData>
+            </a:graphic>
+          </wp:inline>
+        </w:drawing>
+      </w:r>
+    </w:p>
+    <w:p/>
+    <w:p>
+      <w:pPr>
+        <w:pStyle w:val="Ttulo3"/>
+      </w:pPr>
+      <w:r>
+        <w:lastRenderedPageBreak/>
+        <w:t>Proceso almacenado para cambiar estado de la reserva</w:t>
+      </w:r>
+    </w:p>
+    <w:p>
+      <w:r>
+        <w:rPr>
+          <w:noProof/>
+        </w:rPr>
+        <w:drawing>
+          <wp:inline distT="0" distB="0" distL="0" distR="0" wp14:anchorId="55B0D77A" wp14:editId="162A15DC">
+            <wp:extent cx="5612130" cy="2193925"/>
+            <wp:effectExtent l="0" t="0" r="7620" b="0"/>
+            <wp:docPr id="1769477123" name="Imagen 1"/>
+            <wp:cNvGraphicFramePr>
+              <a:graphicFrameLocks xmlns:a="http://schemas.openxmlformats.org/drawingml/2006/main" noChangeAspect="1"/>
+            </wp:cNvGraphicFramePr>
+            <a:graphic xmlns:a="http://schemas.openxmlformats.org/drawingml/2006/main">
+              <a:graphicData uri="http://schemas.openxmlformats.org/drawingml/2006/picture">
+                <pic:pic xmlns:pic="http://schemas.openxmlformats.org/drawingml/2006/picture">
+                  <pic:nvPicPr>
+                    <pic:cNvPr id="1769477123" name=""/>
+                    <pic:cNvPicPr/>
+                  </pic:nvPicPr>
+                  <pic:blipFill>
+                    <a:blip r:embed="rId20"/>
+                    <a:stretch>
+                      <a:fillRect/>
+                    </a:stretch>
+                  </pic:blipFill>
+                  <pic:spPr>
+                    <a:xfrm>
+                      <a:off x="0" y="0"/>
+                      <a:ext cx="5612130" cy="2193925"/>
+                    </a:xfrm>
+                    <a:prstGeom prst="rect">
+                      <a:avLst/>
+                    </a:prstGeom>
+                  </pic:spPr>
+                </pic:pic>
+              </a:graphicData>
+            </a:graphic>
+          </wp:inline>
+        </w:drawing>
+      </w:r>
+    </w:p>
+    <w:p/>
+    <w:p>
+      <w:pPr>
+        <w:pStyle w:val="Ttulo2"/>
+      </w:pPr>
+      <w:r>
+        <w:t>Proceso almacenado para consultar reserva por id reserva</w:t>
+      </w:r>
+    </w:p>
+    <w:p>
+      <w:r>
+        <w:rPr>
+          <w:noProof/>
+        </w:rPr>
+        <w:drawing>
+          <wp:inline distT="0" distB="0" distL="0" distR="0" wp14:anchorId="26CF20BD" wp14:editId="36111D62">
+            <wp:extent cx="5612130" cy="4374515"/>
+            <wp:effectExtent l="0" t="0" r="7620" b="6985"/>
+            <wp:docPr id="422082888" name="Imagen 1" descr="Interfaz de usuario gráfica, Texto&#10;&#10;Descripción generada automáticamente"/>
+            <wp:cNvGraphicFramePr>
+              <a:graphicFrameLocks xmlns:a="http://schemas.openxmlformats.org/drawingml/2006/main" noChangeAspect="1"/>
+            </wp:cNvGraphicFramePr>
+            <a:graphic xmlns:a="http://schemas.openxmlformats.org/drawingml/2006/main">
+              <a:graphicData uri="http://schemas.openxmlformats.org/drawingml/2006/picture">
+                <pic:pic xmlns:pic="http://schemas.openxmlformats.org/drawingml/2006/picture">
+                  <pic:nvPicPr>
+                    <pic:cNvPr id="422082888" name="Imagen 1" descr="Interfaz de usuario gráfica, Texto&#10;&#10;Descripción generada automáticamente"/>
+                    <pic:cNvPicPr/>
+                  </pic:nvPicPr>
+                  <pic:blipFill>
+                    <a:blip r:embed="rId21"/>
+                    <a:stretch>
+                      <a:fillRect/>
+                    </a:stretch>
+                  </pic:blipFill>
+                  <pic:spPr>
+                    <a:xfrm>
+                      <a:off x="0" y="0"/>
+                      <a:ext cx="5612130" cy="4374515"/>
+                    </a:xfrm>
+                    <a:prstGeom prst="rect">
+                      <a:avLst/>
+                    </a:prstGeom>
+                  </pic:spPr>
+                </pic:pic>
+              </a:graphicData>
+            </a:graphic>
+          </wp:inline>
+        </w:drawing>
+      </w:r>
+    </w:p>
+    <w:p/>
+    <w:p>
+      <w:pPr>
+        <w:pStyle w:val="Ttulo2"/>
+      </w:pPr>
+      <w:r>
+        <w:lastRenderedPageBreak/>
+        <w:t>Proceso almacenado para consultar recaudo en un determinado periodo de tiempo</w:t>
+      </w:r>
+    </w:p>
+    <w:p>
+      <w:r>
+        <w:rPr>
+          <w:noProof/>
+        </w:rPr>
+        <w:drawing>
+          <wp:inline distT="0" distB="0" distL="0" distR="0" wp14:anchorId="20005F11" wp14:editId="462C5A26">
+            <wp:extent cx="5612130" cy="3340100"/>
+            <wp:effectExtent l="0" t="0" r="7620" b="0"/>
+            <wp:docPr id="900259360" name="Imagen 1" descr="Interfaz de usuario gráfica, Texto, Aplicación, Correo electrónico&#10;&#10;Descripción generada automáticamente"/>
+            <wp:cNvGraphicFramePr>
+              <a:graphicFrameLocks xmlns:a="http://schemas.openxmlformats.org/drawingml/2006/main" noChangeAspect="1"/>
+            </wp:cNvGraphicFramePr>
+            <a:graphic xmlns:a="http://schemas.openxmlformats.org/drawingml/2006/main">
+              <a:graphicData uri="http://schemas.openxmlformats.org/drawingml/2006/picture">
+                <pic:pic xmlns:pic="http://schemas.openxmlformats.org/drawingml/2006/picture">
+                  <pic:nvPicPr>
+                    <pic:cNvPr id="900259360" name="Imagen 1" descr="Interfaz de usuario gráfica, Texto, Aplicación, Correo electrónico&#10;&#10;Descripción generada automáticamente"/>
+                    <pic:cNvPicPr/>
+                  </pic:nvPicPr>
+                  <pic:blipFill>
+                    <a:blip r:embed="rId22"/>
+                    <a:stretch>
+                      <a:fillRect/>
+                    </a:stretch>
+                  </pic:blipFill>
+                  <pic:spPr>
+                    <a:xfrm>
+                      <a:off x="0" y="0"/>
+                      <a:ext cx="5612130" cy="3340100"/>
+                    </a:xfrm>
+                    <a:prstGeom prst="rect">
+                      <a:avLst/>
+                    </a:prstGeom>
+                  </pic:spPr>
+                </pic:pic>
+              </a:graphicData>
+            </a:graphic>
+          </wp:inline>
+        </w:drawing>
+      </w:r>
+    </w:p>
+    <w:p>
+      <w:pPr>
+        <w:pStyle w:val="Ttulo2"/>
+      </w:pPr>
+      <w:r>
+        <w:lastRenderedPageBreak/>
+        <w:t xml:space="preserve">Proceso almacenado para consultar reservas realizadas de un cliente a </w:t>
+      </w:r>
+      <w:proofErr w:type="spellStart"/>
+      <w:r>
+        <w:t>traves</w:t>
+      </w:r>
+      <w:proofErr w:type="spellEnd"/>
+      <w:r>
+        <w:t xml:space="preserve"> de su ID</w:t>
+      </w:r>
+    </w:p>
+    <w:p>
+      <w:r>
+        <w:rPr>
+          <w:noProof/>
+        </w:rPr>
+        <w:drawing>
+          <wp:inline distT="0" distB="0" distL="0" distR="0" wp14:anchorId="2FF92B48" wp14:editId="17467472">
+            <wp:extent cx="5612130" cy="4011930"/>
+            <wp:effectExtent l="0" t="0" r="7620" b="7620"/>
+            <wp:docPr id="1984327173" name="Imagen 1" descr="Interfaz de usuario gráfica, Texto, Aplicación, Correo electrónico&#10;&#10;Descripción generada automáticamente"/>
+            <wp:cNvGraphicFramePr>
+              <a:graphicFrameLocks xmlns:a="http://schemas.openxmlformats.org/drawingml/2006/main" noChangeAspect="1"/>
+            </wp:cNvGraphicFramePr>
+            <a:graphic xmlns:a="http://schemas.openxmlformats.org/drawingml/2006/main">
+              <a:graphicData uri="http://schemas.openxmlformats.org/drawingml/2006/picture">
+                <pic:pic xmlns:pic="http://schemas.openxmlformats.org/drawingml/2006/picture">
+                  <pic:nvPicPr>
+                    <pic:cNvPr id="1984327173" name="Imagen 1" descr="Interfaz de usuario gráfica, Texto, Aplicación, Correo electrónico&#10;&#10;Descripción generada automáticamente"/>
+                    <pic:cNvPicPr/>
+                  </pic:nvPicPr>
+                  <pic:blipFill>
+                    <a:blip r:embed="rId23"/>
+                    <a:stretch>
+                      <a:fillRect/>
+                    </a:stretch>
+                  </pic:blipFill>
+                  <pic:spPr>
+                    <a:xfrm>
+                      <a:off x="0" y="0"/>
+                      <a:ext cx="5612130" cy="4011930"/>
+                    </a:xfrm>
+                    <a:prstGeom prst="rect">
+                      <a:avLst/>
+                    </a:prstGeom>
+                  </pic:spPr>
+                </pic:pic>
+              </a:graphicData>
+            </a:graphic>
+          </wp:inline>
+        </w:drawing>
+      </w:r>
+    </w:p>
+    <w:p/>
+    <w:p>
+      <w:pPr>
+        <w:rPr>
+          <w:lang w:val="en-US"/>
+        </w:rPr>
+      </w:pPr>
+      <w:r>
+        <w:rPr>
+          <w:lang w:val="en-US"/>
+        </w:rPr>
+        <w:t xml:space="preserve">Link </w:t>
+      </w:r>
+      <w:proofErr w:type="spellStart"/>
+      <w:r>
+        <w:rPr>
+          <w:lang w:val="en-US"/>
+        </w:rPr>
+        <w:t>pagina</w:t>
+      </w:r>
+      <w:proofErr w:type="spellEnd"/>
+      <w:r>
+        <w:rPr>
+          <w:lang w:val="en-US"/>
+        </w:rPr>
+        <w:t>:</w:t>
+      </w:r>
+    </w:p>
+    <w:p>
+      <w:pPr>
+        <w:rPr>
+          <w:rStyle w:val="Hipervnculo"/>
+        </w:rPr>
+      </w:pPr>
+      <w:hyperlink r:id="rId24" w:history="1">
+        <w:r>
+          <w:rPr>
+            <w:rStyle w:val="Hipervnculo"/>
+            <w:lang w:val="en-US"/>
+          </w:rPr>
+          <w:t>https://diego17-cell.github.io/lotus/index.html</w:t>
+        </w:r>
+      </w:hyperlink>
+    </w:p>
+    <w:p>
+      <w:pPr>
+        <w:rPr>
+          <w:rStyle w:val="Hipervnculo"/>
+        </w:rPr>
+      </w:pPr>
+    </w:p>
+    <w:p>
+      <w:pPr>
+        <w:rPr>
+          <w:lang w:val="en-US"/>
+        </w:rPr>
+      </w:pPr>
+      <w:proofErr w:type="gramStart"/>
+      <w:r>
+        <w:rPr>
+          <w:rStyle w:val="Hipervnculo"/>
+          <w:color w:val="auto"/>
+          <w:u w:val="none"/>
+        </w:rPr>
+        <w:t>link</w:t>
+      </w:r>
+      <w:proofErr w:type="gramEnd"/>
+      <w:r>
+        <w:rPr>
+          <w:rStyle w:val="Hipervnculo"/>
+          <w:color w:val="auto"/>
+          <w:u w:val="none"/>
+        </w:rPr>
+        <w:t xml:space="preserve"> </w:t>
+      </w:r>
+      <w:proofErr w:type="spellStart"/>
+      <w:r>
+        <w:rPr>
+          <w:rStyle w:val="Hipervnculo"/>
+          <w:color w:val="auto"/>
+          <w:u w:val="none"/>
+        </w:rPr>
+        <w:t>git</w:t>
+      </w:r>
+      <w:proofErr w:type="spellEnd"/>
+      <w:r>
+        <w:rPr>
+          <w:rStyle w:val="Hipervnculo"/>
+          <w:color w:val="auto"/>
+          <w:u w:val="none"/>
+        </w:rPr>
+        <w:t xml:space="preserve"> </w:t>
+      </w:r>
+      <w:proofErr w:type="spellStart"/>
+      <w:r>
+        <w:rPr>
+          <w:rStyle w:val="Hipervnculo"/>
+          <w:color w:val="auto"/>
+          <w:u w:val="none"/>
+        </w:rPr>
+        <w:t>hub</w:t>
+      </w:r>
+      <w:proofErr w:type="spellEnd"/>
+      <w:r>
+        <w:rPr>
+          <w:rStyle w:val="Hipervnculo"/>
+          <w:color w:val="auto"/>
+          <w:u w:val="none"/>
+        </w:rPr>
+        <w:t>:</w:t>
+      </w:r>
+    </w:p>
+    <w:p>
+      <w:pPr>
+        <w:rPr>
+          <w:lang w:val="en-US"/>
+        </w:rPr>
+      </w:pPr>
+      <w:hyperlink r:id="rId25" w:history="1">
+        <w:r>
+          <w:rPr>
+            <w:rStyle w:val="Hipervnculo"/>
+            <w:lang w:val="en-US"/>
+          </w:rPr>
+          <w:t>https://github.com/Diego17-cell/lotus.git</w:t>
+        </w:r>
+      </w:hyperlink>
+    </w:p>
+    <w:p>
+      <w:pPr>
+        <w:rPr>
+          <w:lang w:val="en-US"/>
+        </w:rPr>
+      </w:pPr>
+    </w:p>
     <w:sectPr>
       <w:pgSz w:w="12240" w:h="15840"/>
       <w:pgMar w:top="1417" w:right="1701" w:bottom="1417" w:left="1701" w:header="708" w:footer="708" w:gutter="0"/>
@@ -2849,7 +3941,6 @@
     <w:next w:val="Normal"/>
     <w:link w:val="Ttulo3Car"/>
     <w:uiPriority w:val="9"/>
-    <w:semiHidden/>
     <w:unhideWhenUsed/>
     <w:qFormat/>
     <w:rsid w:val="00343C52"/>
@@ -3056,7 +4147,6 @@
     <w:basedOn w:val="Fuentedeprrafopredeter"/>
     <w:link w:val="Ttulo3"/>
     <w:uiPriority w:val="9"/>
-    <w:semiHidden/>
     <w:rsid w:val="00343C52"/>
     <w:rPr>
       <w:rFonts w:eastAsiaTheme="majorEastAsia" w:cstheme="majorBidi"/>
@@ -3312,6 +4402,29 @@
       <w:smallCaps/>
       <w:color w:val="0F4761" w:themeColor="accent1" w:themeShade="BF"/>
       <w:spacing w:val="5"/>
+    </w:rPr>
+  </w:style>
+  <w:style w:type="character" w:styleId="Hipervnculo">
+    <w:name w:val="Hyperlink"/>
+    <w:basedOn w:val="Fuentedeprrafopredeter"/>
+    <w:uiPriority w:val="99"/>
+    <w:unhideWhenUsed/>
+    <w:rsid w:val="00B84189"/>
+    <w:rPr>
+      <w:color w:val="467886" w:themeColor="hyperlink"/>
+      <w:u w:val="single"/>
+    </w:rPr>
+  </w:style>
+  <w:style w:type="character" w:styleId="Mencinsinresolver">
+    <w:name w:val="Unresolved Mention"/>
+    <w:basedOn w:val="Fuentedeprrafopredeter"/>
+    <w:uiPriority w:val="99"/>
+    <w:semiHidden/>
+    <w:unhideWhenUsed/>
+    <w:rsid w:val="00B84189"/>
+    <w:rPr>
+      <w:color w:val="605E5C"/>
+      <w:shd w:val="clear" w:color="auto" w:fill="E1DFDD"/>
     </w:rPr>
   </w:style>
 </w:styles>

</xml_diff>